<commit_message>
Added PullReq link to report
</commit_message>
<xml_diff>
--- a/ai_12/nazar_kryvychko/epic_2/epic_2_practice_and_labs_report_nazar_kryvychko.docx
+++ b/ai_12/nazar_kryvychko/epic_2/epic_2_practice_and_labs_report_nazar_kryvychko.docx
@@ -5681,11 +5681,21 @@
       </w:pPr>
       <w:r>
         <w:rPr/>
-        <w:t>Pull Request: Here</w:t>
-      </w:r>
-      <w:r>
-        <w:br/>
-      </w:r>
+        <w:t xml:space="preserve">Pull Request: </w:t>
+      </w:r>
+      <w:hyperlink r:id="Re1044c5a159d4146">
+        <w:r>
+          <w:rPr>
+            <w:rStyle w:val="Hyperlink"/>
+          </w:rPr>
+          <w:t>Here</w:t>
+        </w:r>
+      </w:hyperlink>
+    </w:p>
+    <w:p>
+      <w:pPr>
+        <w:pStyle w:val="Normal"/>
+      </w:pPr>
     </w:p>
     <w:p>
       <w:pPr>
@@ -6921,6 +6931,16 @@
       <w:spacing xmlns:w="http://schemas.openxmlformats.org/wordprocessingml/2006/main" w:after="0" w:line="240" w:lineRule="auto"/>
     </w:pPr>
   </w:style>
+  <w:style xmlns:w14="http://schemas.microsoft.com/office/word/2010/wordml" xmlns:mc="http://schemas.openxmlformats.org/markup-compatibility/2006" xmlns:w="http://schemas.openxmlformats.org/wordprocessingml/2006/main" w:type="character" w:styleId="Hyperlink" mc:Ignorable="w14">
+    <w:name xmlns:w="http://schemas.openxmlformats.org/wordprocessingml/2006/main" w:val="Hyperlink"/>
+    <w:basedOn xmlns:w="http://schemas.openxmlformats.org/wordprocessingml/2006/main" w:val="DefaultParagraphFont"/>
+    <w:uiPriority xmlns:w="http://schemas.openxmlformats.org/wordprocessingml/2006/main" w:val="99"/>
+    <w:unhideWhenUsed xmlns:w="http://schemas.openxmlformats.org/wordprocessingml/2006/main"/>
+    <w:rPr xmlns:w="http://schemas.openxmlformats.org/wordprocessingml/2006/main">
+      <w:color w:val="0563C1" w:themeColor="hyperlink"/>
+      <w:u w:val="single"/>
+    </w:rPr>
+  </w:style>
 </w:styles>
 </file>
 

</xml_diff>

<commit_message>
Team meet discussion (+ screenshot in report )
</commit_message>
<xml_diff>
--- a/ai_12/nazar_kryvychko/epic_2/epic_2_practice_and_labs_report_nazar_kryvychko.docx
+++ b/ai_12/nazar_kryvychko/epic_2/epic_2_practice_and_labs_report_nazar_kryvychko.docx
@@ -4662,7 +4662,7 @@
       </w:pPr>
       <w:r>
         <w:drawing>
-          <wp:inline wp14:editId="049AAFC5" wp14:anchorId="25F28ED6">
+          <wp:inline wp14:editId="1BB0C82F" wp14:anchorId="25F28ED6">
             <wp:extent cx="3784794" cy="4102311"/>
             <wp:effectExtent l="0" t="0" r="0" b="0"/>
             <wp:docPr id="1713230087" name="" title=""/>
@@ -4677,7 +4677,7 @@
                     <pic:cNvPicPr/>
                   </pic:nvPicPr>
                   <pic:blipFill>
-                    <a:blip r:embed="R6149e10621aa4708">
+                    <a:blip r:embed="R70ff3e6979b442af">
                       <a:extLst>
                         <a:ext xmlns:a="http://schemas.openxmlformats.org/drawingml/2006/main" uri="{28A0092B-C50C-407E-A947-70E740481C1C}">
                           <a14:useLocalDpi val="0"/>
@@ -4790,7 +4790,7 @@
       </w:pPr>
       <w:r>
         <w:drawing>
-          <wp:inline wp14:editId="19836637" wp14:anchorId="7201F08C">
+          <wp:inline wp14:editId="5B279FF4" wp14:anchorId="7201F08C">
             <wp:extent cx="4952998" cy="5724524"/>
             <wp:effectExtent l="0" t="0" r="0" b="0"/>
             <wp:docPr id="842930458" name="" title=""/>
@@ -4805,7 +4805,7 @@
                     <pic:cNvPicPr/>
                   </pic:nvPicPr>
                   <pic:blipFill>
-                    <a:blip r:embed="R445a079a5efc48d6">
+                    <a:blip r:embed="R71650547affc4f98">
                       <a:extLst>
                         <a:ext xmlns:a="http://schemas.openxmlformats.org/drawingml/2006/main" uri="{28A0092B-C50C-407E-A947-70E740481C1C}">
                           <a14:useLocalDpi val="0"/>
@@ -5655,11 +5655,160 @@
       <w:pPr>
         <w:pStyle w:val="Normal"/>
       </w:pPr>
+    </w:p>
+    <w:p>
+      <w:pPr>
+        <w:pStyle w:val="Normal"/>
+      </w:pPr>
       <w:r>
         <w:rPr/>
-        <w:t xml:space="preserve">Pull Request: </w:t>
-      </w:r>
-      <w:hyperlink r:id="Re1044c5a159d4146">
+        <w:t>Team</w:t>
+      </w:r>
+      <w:r>
+        <w:rPr/>
+        <w:t xml:space="preserve"> meets</w:t>
+      </w:r>
+    </w:p>
+    <w:p>
+      <w:pPr>
+        <w:pStyle w:val="Normal"/>
+        <w:rPr>
+          <w:lang w:val="en-US"/>
+        </w:rPr>
+      </w:pPr>
+      <w:r>
+        <w:drawing>
+          <wp:inline wp14:editId="349DED70" wp14:anchorId="18454A81">
+            <wp:extent cx="5724524" cy="3190875"/>
+            <wp:effectExtent l="0" t="0" r="0" b="0"/>
+            <wp:docPr id="923477269" name="" title=""/>
+            <wp:cNvGraphicFramePr>
+              <a:graphicFrameLocks noChangeAspect="1"/>
+            </wp:cNvGraphicFramePr>
+            <a:graphic>
+              <a:graphicData uri="http://schemas.openxmlformats.org/drawingml/2006/picture">
+                <pic:pic>
+                  <pic:nvPicPr>
+                    <pic:cNvPr id="0" name=""/>
+                    <pic:cNvPicPr/>
+                  </pic:nvPicPr>
+                  <pic:blipFill>
+                    <a:blip r:embed="R62af381076874b5e">
+                      <a:extLst>
+                        <a:ext xmlns:a="http://schemas.openxmlformats.org/drawingml/2006/main" uri="{28A0092B-C50C-407E-A947-70E740481C1C}">
+                          <a14:useLocalDpi val="0"/>
+                        </a:ext>
+                      </a:extLst>
+                    </a:blip>
+                    <a:stretch>
+                      <a:fillRect/>
+                    </a:stretch>
+                  </pic:blipFill>
+                  <pic:spPr>
+                    <a:xfrm>
+                      <a:off x="0" y="0"/>
+                      <a:ext cx="5724524" cy="3190875"/>
+                    </a:xfrm>
+                    <a:prstGeom prst="rect">
+                      <a:avLst/>
+                    </a:prstGeom>
+                  </pic:spPr>
+                </pic:pic>
+              </a:graphicData>
+            </a:graphic>
+          </wp:inline>
+        </w:drawing>
+      </w:r>
+      <w:r>
+        <w:rPr>
+          <w:lang w:val="en-US"/>
+        </w:rPr>
+        <w:t>Meet summary:</w:t>
+      </w:r>
+      <w:r>
+        <w:br/>
+      </w:r>
+      <w:r>
+        <w:rPr>
+          <w:lang w:val="en-US"/>
+        </w:rPr>
+        <w:t xml:space="preserve">1. Helped each </w:t>
+      </w:r>
+      <w:r>
+        <w:rPr>
+          <w:lang w:val="en-US"/>
+        </w:rPr>
+        <w:t>other  with</w:t>
+      </w:r>
+      <w:r>
+        <w:rPr>
+          <w:lang w:val="en-US"/>
+        </w:rPr>
+        <w:t xml:space="preserve"> epic lab task (</w:t>
+      </w:r>
+      <w:r>
+        <w:rPr>
+          <w:lang w:val="en-US"/>
+        </w:rPr>
+        <w:t xml:space="preserve"> </w:t>
+      </w:r>
+      <w:r>
+        <w:rPr>
+          <w:lang w:val="en-US"/>
+        </w:rPr>
+        <w:t>algotester</w:t>
+      </w:r>
+      <w:r>
+        <w:rPr>
+          <w:lang w:val="en-US"/>
+        </w:rPr>
+        <w:t xml:space="preserve"> )</w:t>
+      </w:r>
+    </w:p>
+    <w:p>
+      <w:pPr>
+        <w:pStyle w:val="Normal"/>
+        <w:rPr>
+          <w:lang w:val="en-US"/>
+        </w:rPr>
+      </w:pPr>
+      <w:r>
+        <w:rPr>
+          <w:lang w:val="en-US"/>
+        </w:rPr>
+        <w:t xml:space="preserve">2. Diagram building conversation </w:t>
+      </w:r>
+      <w:r>
+        <w:br/>
+      </w:r>
+      <w:r>
+        <w:rPr>
+          <w:lang w:val="en-US"/>
+        </w:rPr>
+        <w:t>3. Theory resources and examples ( discussed )</w:t>
+      </w:r>
+    </w:p>
+    <w:p>
+      <w:pPr>
+        <w:pStyle w:val="Normal"/>
+      </w:pPr>
+      <w:r>
+        <w:rPr/>
+        <w:t>Pull</w:t>
+      </w:r>
+      <w:r>
+        <w:rPr/>
+        <w:t xml:space="preserve"> </w:t>
+      </w:r>
+      <w:r>
+        <w:rPr/>
+        <w:t>Request</w:t>
+      </w:r>
+      <w:r>
+        <w:rPr/>
+        <w:t xml:space="preserve">: </w:t>
+      </w:r>
+      <w:hyperlink r:id="Rc9348d892b074a85">
         <w:r>
           <w:rPr>
             <w:rStyle w:val="Hyperlink"/>
@@ -5667,11 +5816,6 @@
           <w:t>Here</w:t>
         </w:r>
       </w:hyperlink>
-    </w:p>
-    <w:p>
-      <w:pPr>
-        <w:pStyle w:val="Normal"/>
-      </w:pPr>
     </w:p>
     <w:p>
       <w:pPr>

</xml_diff>